<commit_message>
Working on day 10
</commit_message>
<xml_diff>
--- a/src/main/java/com/iimtiaz/day_10/50_Days_DSA_Day-10.docx
+++ b/src/main/java/com/iimtiaz/day_10/50_Days_DSA_Day-10.docx
@@ -34,9 +34,11 @@
         <w:br/>
         <w:t xml:space="preserve">import </w:t>
       </w:r>
+      <w:proofErr w:type="spellStart"/>
       <w:r>
         <w:t>java.util.Arrays</w:t>
       </w:r>
+      <w:proofErr w:type="spellEnd"/>
       <w:r>
         <w:rPr>
           <w:color w:val="CC7832"/>
@@ -56,8 +58,13 @@
         <w:br/>
         <w:t xml:space="preserve">public class </w:t>
       </w:r>
-      <w:r>
-        <w:t>SubString {</w:t>
+      <w:proofErr w:type="spellStart"/>
+      <w:r>
+        <w:t>SubString</w:t>
+      </w:r>
+      <w:proofErr w:type="spellEnd"/>
+      <w:r>
+        <w:t xml:space="preserve"> {</w:t>
       </w:r>
       <w:r>
         <w:br/>
@@ -76,11 +83,27 @@
         <w:t>main</w:t>
       </w:r>
       <w:r>
-        <w:t>(String[] args) {</w:t>
-      </w:r>
-      <w:r>
-        <w:br/>
-        <w:t xml:space="preserve">        String str = </w:t>
+        <w:t xml:space="preserve">(String[] </w:t>
+      </w:r>
+      <w:proofErr w:type="spellStart"/>
+      <w:r>
+        <w:t>args</w:t>
+      </w:r>
+      <w:proofErr w:type="spellEnd"/>
+      <w:r>
+        <w:t>) {</w:t>
+      </w:r>
+      <w:r>
+        <w:br/>
+        <w:t xml:space="preserve">        String </w:t>
+      </w:r>
+      <w:proofErr w:type="spellStart"/>
+      <w:r>
+        <w:t>str</w:t>
+      </w:r>
+      <w:proofErr w:type="spellEnd"/>
+      <w:r>
+        <w:t xml:space="preserve"> = </w:t>
       </w:r>
       <w:r>
         <w:rPr>
@@ -116,6 +139,7 @@
         <w:br/>
         <w:t xml:space="preserve">        </w:t>
       </w:r>
+      <w:proofErr w:type="spellStart"/>
       <w:r>
         <w:t>System.</w:t>
       </w:r>
@@ -128,7 +152,11 @@
         <w:t>out</w:t>
       </w:r>
       <w:r>
-        <w:t>.println(</w:t>
+        <w:t>.println</w:t>
+      </w:r>
+      <w:proofErr w:type="spellEnd"/>
+      <w:r>
+        <w:t>(</w:t>
       </w:r>
       <w:r>
         <w:rPr>
@@ -137,8 +165,21 @@
         <w:t xml:space="preserve">new </w:t>
       </w:r>
       <w:r>
-        <w:t>Solution_3().minWindow(str</w:t>
-      </w:r>
+        <w:t>Solution_3().</w:t>
+      </w:r>
+      <w:proofErr w:type="spellStart"/>
+      <w:r>
+        <w:t>minWindow</w:t>
+      </w:r>
+      <w:proofErr w:type="spellEnd"/>
+      <w:r>
+        <w:t>(</w:t>
+      </w:r>
+      <w:proofErr w:type="spellStart"/>
+      <w:r>
+        <w:t>str</w:t>
+      </w:r>
+      <w:proofErr w:type="spellEnd"/>
       <w:r>
         <w:rPr>
           <w:color w:val="CC7832"/>
@@ -168,6 +209,8 @@
         <w:br/>
         <w:t>}</w:t>
       </w:r>
+      <w:bookmarkStart w:id="0" w:name="_GoBack"/>
+      <w:bookmarkEnd w:id="0"/>
       <w:r>
         <w:br/>
       </w:r>
@@ -181,7 +224,13 @@
         <w:t xml:space="preserve">class </w:t>
       </w:r>
       <w:r>
-        <w:t>Solution_3 {</w:t>
+        <w:t>Solution_</w:t>
+      </w:r>
+      <w:r>
+        <w:t>2</w:t>
+      </w:r>
+      <w:r>
+        <w:t xml:space="preserve"> {</w:t>
       </w:r>
       <w:r>
         <w:br/>
@@ -196,12 +245,14 @@
       <w:r>
         <w:t xml:space="preserve">String </w:t>
       </w:r>
+      <w:proofErr w:type="spellStart"/>
       <w:r>
         <w:rPr>
           <w:color w:val="FFC66D"/>
         </w:rPr>
         <w:t>minWindow</w:t>
       </w:r>
+      <w:proofErr w:type="spellEnd"/>
       <w:r>
         <w:t>(String s</w:t>
       </w:r>
@@ -221,14 +272,27 @@
         <w:br/>
         <w:t xml:space="preserve">        </w:t>
       </w:r>
-      <w:r>
-        <w:rPr>
-          <w:color w:val="CC7832"/>
-        </w:rPr>
-        <w:t xml:space="preserve">int </w:t>
-      </w:r>
-      <w:r>
-        <w:t xml:space="preserve">startans = </w:t>
+      <w:proofErr w:type="spellStart"/>
+      <w:r>
+        <w:rPr>
+          <w:color w:val="CC7832"/>
+        </w:rPr>
+        <w:t>int</w:t>
+      </w:r>
+      <w:proofErr w:type="spellEnd"/>
+      <w:r>
+        <w:rPr>
+          <w:color w:val="CC7832"/>
+        </w:rPr>
+        <w:t xml:space="preserve"> </w:t>
+      </w:r>
+      <w:proofErr w:type="spellStart"/>
+      <w:r>
+        <w:t>startans</w:t>
+      </w:r>
+      <w:proofErr w:type="spellEnd"/>
+      <w:r>
+        <w:t xml:space="preserve"> = </w:t>
       </w:r>
       <w:r>
         <w:rPr>
@@ -242,8 +306,13 @@
         </w:rPr>
         <w:t xml:space="preserve">, </w:t>
       </w:r>
-      <w:r>
-        <w:t xml:space="preserve">endans = </w:t>
+      <w:proofErr w:type="spellStart"/>
+      <w:r>
+        <w:t>endans</w:t>
+      </w:r>
+      <w:proofErr w:type="spellEnd"/>
+      <w:r>
+        <w:t xml:space="preserve"> = </w:t>
       </w:r>
       <w:r>
         <w:rPr>
@@ -262,8 +331,16 @@
           <w:color w:val="CC7832"/>
         </w:rPr>
         <w:br/>
-        <w:t xml:space="preserve">        int</w:t>
-      </w:r>
+        <w:t xml:space="preserve">        </w:t>
+      </w:r>
+      <w:proofErr w:type="spellStart"/>
+      <w:r>
+        <w:rPr>
+          <w:color w:val="CC7832"/>
+        </w:rPr>
+        <w:t>int</w:t>
+      </w:r>
+      <w:proofErr w:type="spellEnd"/>
       <w:r>
         <w:t xml:space="preserve">[] arr1 = </w:t>
       </w:r>
@@ -271,8 +348,16 @@
         <w:rPr>
           <w:color w:val="CC7832"/>
         </w:rPr>
-        <w:t>new int</w:t>
-      </w:r>
+        <w:t xml:space="preserve">new </w:t>
+      </w:r>
+      <w:proofErr w:type="spellStart"/>
+      <w:r>
+        <w:rPr>
+          <w:color w:val="CC7832"/>
+        </w:rPr>
+        <w:t>int</w:t>
+      </w:r>
+      <w:proofErr w:type="spellEnd"/>
       <w:r>
         <w:t>[</w:t>
       </w:r>
@@ -296,8 +381,16 @@
           <w:color w:val="CC7832"/>
         </w:rPr>
         <w:br/>
-        <w:t xml:space="preserve">        int</w:t>
-      </w:r>
+        <w:t xml:space="preserve">        </w:t>
+      </w:r>
+      <w:proofErr w:type="spellStart"/>
+      <w:r>
+        <w:rPr>
+          <w:color w:val="CC7832"/>
+        </w:rPr>
+        <w:t>int</w:t>
+      </w:r>
+      <w:proofErr w:type="spellEnd"/>
       <w:r>
         <w:t xml:space="preserve">[] arr2 = </w:t>
       </w:r>
@@ -305,8 +398,16 @@
         <w:rPr>
           <w:color w:val="CC7832"/>
         </w:rPr>
-        <w:t>new int</w:t>
-      </w:r>
+        <w:t xml:space="preserve">new </w:t>
+      </w:r>
+      <w:proofErr w:type="spellStart"/>
+      <w:r>
+        <w:rPr>
+          <w:color w:val="CC7832"/>
+        </w:rPr>
+        <w:t>int</w:t>
+      </w:r>
+      <w:proofErr w:type="spellEnd"/>
       <w:r>
         <w:t>[</w:t>
       </w:r>
@@ -336,7 +437,21 @@
           <w:color w:val="CC7832"/>
         </w:rPr>
         <w:br/>
-        <w:t xml:space="preserve">        int </w:t>
+        <w:t xml:space="preserve">        </w:t>
+      </w:r>
+      <w:proofErr w:type="spellStart"/>
+      <w:r>
+        <w:rPr>
+          <w:color w:val="CC7832"/>
+        </w:rPr>
+        <w:t>int</w:t>
+      </w:r>
+      <w:proofErr w:type="spellEnd"/>
+      <w:r>
+        <w:rPr>
+          <w:color w:val="CC7832"/>
+        </w:rPr>
+        <w:t xml:space="preserve"> </w:t>
       </w:r>
       <w:r>
         <w:t xml:space="preserve">start = </w:t>
@@ -369,7 +484,11 @@
         <w:t xml:space="preserve">, </w:t>
       </w:r>
       <w:r>
-        <w:t>min = Integer.</w:t>
+        <w:t xml:space="preserve">min = </w:t>
+      </w:r>
+      <w:proofErr w:type="spellStart"/>
+      <w:r>
+        <w:t>Integer.</w:t>
       </w:r>
       <w:r>
         <w:rPr>
@@ -379,6 +498,7 @@
         </w:rPr>
         <w:t>MAX_VALUE</w:t>
       </w:r>
+      <w:proofErr w:type="spellEnd"/>
       <w:r>
         <w:rPr>
           <w:color w:val="CC7832"/>
@@ -398,6 +518,7 @@
         <w:br/>
         <w:t xml:space="preserve">        </w:t>
       </w:r>
+      <w:proofErr w:type="spellStart"/>
       <w:r>
         <w:t>Arrays.</w:t>
       </w:r>
@@ -408,6 +529,7 @@
         </w:rPr>
         <w:t>fill</w:t>
       </w:r>
+      <w:proofErr w:type="spellEnd"/>
       <w:r>
         <w:t>(arr1</w:t>
       </w:r>
@@ -439,6 +561,7 @@
         <w:br/>
         <w:t xml:space="preserve">        </w:t>
       </w:r>
+      <w:proofErr w:type="spellStart"/>
       <w:r>
         <w:t>Arrays.</w:t>
       </w:r>
@@ -449,6 +572,7 @@
         </w:rPr>
         <w:t>fill</w:t>
       </w:r>
+      <w:proofErr w:type="spellEnd"/>
       <w:r>
         <w:t>(arr2</w:t>
       </w:r>
@@ -473,8 +597,6 @@
         </w:rPr>
         <w:t>;</w:t>
       </w:r>
-      <w:bookmarkStart w:id="0" w:name="_GoBack"/>
-      <w:bookmarkEnd w:id="0"/>
       <w:r>
         <w:rPr>
           <w:color w:val="CC7832"/>
@@ -497,8 +619,29 @@
         </w:rPr>
         <w:t xml:space="preserve">char </w:t>
       </w:r>
-      <w:r>
-        <w:t>i : t.toCharArray()) arr2[i]++</w:t>
+      <w:proofErr w:type="spellStart"/>
+      <w:r>
+        <w:t>i</w:t>
+      </w:r>
+      <w:proofErr w:type="spellEnd"/>
+      <w:r>
+        <w:t xml:space="preserve"> : </w:t>
+      </w:r>
+      <w:proofErr w:type="spellStart"/>
+      <w:r>
+        <w:t>t.toCharArray</w:t>
+      </w:r>
+      <w:proofErr w:type="spellEnd"/>
+      <w:r>
+        <w:t>()) arr2[</w:t>
+      </w:r>
+      <w:proofErr w:type="spellStart"/>
+      <w:r>
+        <w:t>i</w:t>
+      </w:r>
+      <w:proofErr w:type="spellEnd"/>
+      <w:r>
+        <w:t>]++</w:t>
       </w:r>
       <w:r>
         <w:rPr>
@@ -522,14 +665,27 @@
       <w:r>
         <w:t>(</w:t>
       </w:r>
-      <w:r>
-        <w:rPr>
-          <w:color w:val="CC7832"/>
-        </w:rPr>
-        <w:t xml:space="preserve">int </w:t>
-      </w:r>
-      <w:r>
-        <w:t xml:space="preserve">i = </w:t>
+      <w:proofErr w:type="spellStart"/>
+      <w:r>
+        <w:rPr>
+          <w:color w:val="CC7832"/>
+        </w:rPr>
+        <w:t>int</w:t>
+      </w:r>
+      <w:proofErr w:type="spellEnd"/>
+      <w:r>
+        <w:rPr>
+          <w:color w:val="CC7832"/>
+        </w:rPr>
+        <w:t xml:space="preserve"> </w:t>
+      </w:r>
+      <w:proofErr w:type="spellStart"/>
+      <w:r>
+        <w:t>i</w:t>
+      </w:r>
+      <w:proofErr w:type="spellEnd"/>
+      <w:r>
+        <w:t xml:space="preserve"> = </w:t>
       </w:r>
       <w:r>
         <w:rPr>
@@ -543,8 +699,21 @@
         </w:rPr>
         <w:t xml:space="preserve">; </w:t>
       </w:r>
-      <w:r>
-        <w:t>i &lt; s.length()</w:t>
+      <w:proofErr w:type="spellStart"/>
+      <w:r>
+        <w:t>i</w:t>
+      </w:r>
+      <w:proofErr w:type="spellEnd"/>
+      <w:r>
+        <w:t xml:space="preserve"> &lt; </w:t>
+      </w:r>
+      <w:proofErr w:type="spellStart"/>
+      <w:r>
+        <w:t>s.length</w:t>
+      </w:r>
+      <w:proofErr w:type="spellEnd"/>
+      <w:r>
+        <w:t>()</w:t>
       </w:r>
       <w:r>
         <w:rPr>
@@ -552,12 +721,33 @@
         </w:rPr>
         <w:t xml:space="preserve">; </w:t>
       </w:r>
-      <w:r>
-        <w:t>i++) {</w:t>
-      </w:r>
-      <w:r>
-        <w:br/>
-        <w:t xml:space="preserve">            arr1[s.charAt(i)]++</w:t>
+      <w:proofErr w:type="spellStart"/>
+      <w:r>
+        <w:t>i</w:t>
+      </w:r>
+      <w:proofErr w:type="spellEnd"/>
+      <w:r>
+        <w:t>++) {</w:t>
+      </w:r>
+      <w:r>
+        <w:br/>
+        <w:t xml:space="preserve">            arr1[</w:t>
+      </w:r>
+      <w:proofErr w:type="spellStart"/>
+      <w:r>
+        <w:t>s.charAt</w:t>
+      </w:r>
+      <w:proofErr w:type="spellEnd"/>
+      <w:r>
+        <w:t>(</w:t>
+      </w:r>
+      <w:proofErr w:type="spellStart"/>
+      <w:r>
+        <w:t>i</w:t>
+      </w:r>
+      <w:proofErr w:type="spellEnd"/>
+      <w:r>
+        <w:t>)]++</w:t>
       </w:r>
       <w:r>
         <w:rPr>
@@ -573,7 +763,23 @@
         <w:t xml:space="preserve">            while </w:t>
       </w:r>
       <w:r>
-        <w:t>(end &lt;= i &amp;&amp; isvalid(arr1</w:t>
+        <w:t xml:space="preserve">(end &lt;= </w:t>
+      </w:r>
+      <w:proofErr w:type="spellStart"/>
+      <w:r>
+        <w:t>i</w:t>
+      </w:r>
+      <w:proofErr w:type="spellEnd"/>
+      <w:r>
+        <w:t xml:space="preserve"> &amp;&amp; </w:t>
+      </w:r>
+      <w:proofErr w:type="spellStart"/>
+      <w:r>
+        <w:t>isvalid</w:t>
+      </w:r>
+      <w:proofErr w:type="spellEnd"/>
+      <w:r>
+        <w:t>(arr1</w:t>
       </w:r>
       <w:r>
         <w:rPr>
@@ -595,7 +801,15 @@
         <w:t xml:space="preserve">if </w:t>
       </w:r>
       <w:r>
-        <w:t xml:space="preserve">(min &gt; i - end + </w:t>
+        <w:t xml:space="preserve">(min &gt; </w:t>
+      </w:r>
+      <w:proofErr w:type="spellStart"/>
+      <w:r>
+        <w:t>i</w:t>
+      </w:r>
+      <w:proofErr w:type="spellEnd"/>
+      <w:r>
+        <w:t xml:space="preserve"> - end + </w:t>
       </w:r>
       <w:r>
         <w:rPr>
@@ -608,7 +822,23 @@
       </w:r>
       <w:r>
         <w:br/>
-        <w:t xml:space="preserve">                    startans = i + </w:t>
+        <w:t xml:space="preserve">                    </w:t>
+      </w:r>
+      <w:proofErr w:type="spellStart"/>
+      <w:r>
+        <w:t>startans</w:t>
+      </w:r>
+      <w:proofErr w:type="spellEnd"/>
+      <w:r>
+        <w:t xml:space="preserve"> = </w:t>
+      </w:r>
+      <w:proofErr w:type="spellStart"/>
+      <w:r>
+        <w:t>i</w:t>
+      </w:r>
+      <w:proofErr w:type="spellEnd"/>
+      <w:r>
+        <w:t xml:space="preserve"> + </w:t>
       </w:r>
       <w:r>
         <w:rPr>
@@ -629,8 +859,13 @@
         <w:br/>
         <w:t xml:space="preserve">                    </w:t>
       </w:r>
-      <w:r>
-        <w:t>endans = end</w:t>
+      <w:proofErr w:type="spellStart"/>
+      <w:r>
+        <w:t>endans</w:t>
+      </w:r>
+      <w:proofErr w:type="spellEnd"/>
+      <w:r>
+        <w:t xml:space="preserve"> = end</w:t>
       </w:r>
       <w:r>
         <w:rPr>
@@ -646,7 +881,15 @@
         <w:t xml:space="preserve">                    </w:t>
       </w:r>
       <w:r>
-        <w:t xml:space="preserve">min = i - end + </w:t>
+        <w:t xml:space="preserve">min = </w:t>
+      </w:r>
+      <w:proofErr w:type="spellStart"/>
+      <w:r>
+        <w:t>i</w:t>
+      </w:r>
+      <w:proofErr w:type="spellEnd"/>
+      <w:r>
+        <w:t xml:space="preserve"> - end + </w:t>
       </w:r>
       <w:r>
         <w:rPr>
@@ -672,7 +915,15 @@
       </w:r>
       <w:r>
         <w:br/>
-        <w:t xml:space="preserve">                arr1[s.charAt(end)]--</w:t>
+        <w:t xml:space="preserve">                arr1[</w:t>
+      </w:r>
+      <w:proofErr w:type="spellStart"/>
+      <w:r>
+        <w:t>s.charAt</w:t>
+      </w:r>
+      <w:proofErr w:type="spellEnd"/>
+      <w:r>
+        <w:t>(end)]--</w:t>
       </w:r>
       <w:r>
         <w:rPr>
@@ -720,17 +971,32 @@
         </w:rPr>
         <w:t xml:space="preserve">return </w:t>
       </w:r>
-      <w:r>
-        <w:t>s.substring(endans</w:t>
-      </w:r>
+      <w:proofErr w:type="spellStart"/>
+      <w:r>
+        <w:t>s.substring</w:t>
+      </w:r>
+      <w:proofErr w:type="spellEnd"/>
+      <w:r>
+        <w:t>(</w:t>
+      </w:r>
+      <w:proofErr w:type="spellStart"/>
+      <w:r>
+        <w:t>endans</w:t>
+      </w:r>
+      <w:proofErr w:type="spellEnd"/>
       <w:r>
         <w:rPr>
           <w:color w:val="CC7832"/>
         </w:rPr>
         <w:t xml:space="preserve">, </w:t>
       </w:r>
-      <w:r>
-        <w:t>startans)</w:t>
+      <w:proofErr w:type="spellStart"/>
+      <w:r>
+        <w:t>startans</w:t>
+      </w:r>
+      <w:proofErr w:type="spellEnd"/>
+      <w:r>
+        <w:t>)</w:t>
       </w:r>
       <w:r>
         <w:rPr>
@@ -759,23 +1025,41 @@
         <w:rPr>
           <w:color w:val="CC7832"/>
         </w:rPr>
-        <w:t xml:space="preserve">public boolean </w:t>
-      </w:r>
+        <w:t xml:space="preserve">public </w:t>
+      </w:r>
+      <w:proofErr w:type="spellStart"/>
+      <w:r>
+        <w:rPr>
+          <w:color w:val="CC7832"/>
+        </w:rPr>
+        <w:t>boolean</w:t>
+      </w:r>
+      <w:proofErr w:type="spellEnd"/>
+      <w:r>
+        <w:rPr>
+          <w:color w:val="CC7832"/>
+        </w:rPr>
+        <w:t xml:space="preserve"> </w:t>
+      </w:r>
+      <w:proofErr w:type="spellStart"/>
       <w:r>
         <w:rPr>
           <w:color w:val="FFC66D"/>
         </w:rPr>
         <w:t>isvalid</w:t>
       </w:r>
+      <w:proofErr w:type="spellEnd"/>
       <w:r>
         <w:t>(</w:t>
       </w:r>
+      <w:proofErr w:type="spellStart"/>
       <w:r>
         <w:rPr>
           <w:color w:val="CC7832"/>
         </w:rPr>
         <w:t>int</w:t>
       </w:r>
+      <w:proofErr w:type="spellEnd"/>
       <w:r>
         <w:t>[] arr1</w:t>
       </w:r>
@@ -783,8 +1067,16 @@
         <w:rPr>
           <w:color w:val="CC7832"/>
         </w:rPr>
-        <w:t>, int</w:t>
-      </w:r>
+        <w:t xml:space="preserve">, </w:t>
+      </w:r>
+      <w:proofErr w:type="spellStart"/>
+      <w:r>
+        <w:rPr>
+          <w:color w:val="CC7832"/>
+        </w:rPr>
+        <w:t>int</w:t>
+      </w:r>
+      <w:proofErr w:type="spellEnd"/>
       <w:r>
         <w:t>[] arr2) {</w:t>
       </w:r>
@@ -801,14 +1093,27 @@
       <w:r>
         <w:t>(</w:t>
       </w:r>
-      <w:r>
-        <w:rPr>
-          <w:color w:val="CC7832"/>
-        </w:rPr>
-        <w:t xml:space="preserve">int </w:t>
-      </w:r>
-      <w:r>
-        <w:t xml:space="preserve">i = </w:t>
+      <w:proofErr w:type="spellStart"/>
+      <w:r>
+        <w:rPr>
+          <w:color w:val="CC7832"/>
+        </w:rPr>
+        <w:t>int</w:t>
+      </w:r>
+      <w:proofErr w:type="spellEnd"/>
+      <w:r>
+        <w:rPr>
+          <w:color w:val="CC7832"/>
+        </w:rPr>
+        <w:t xml:space="preserve"> </w:t>
+      </w:r>
+      <w:proofErr w:type="spellStart"/>
+      <w:r>
+        <w:t>i</w:t>
+      </w:r>
+      <w:proofErr w:type="spellEnd"/>
+      <w:r>
+        <w:t xml:space="preserve"> = </w:t>
       </w:r>
       <w:r>
         <w:rPr>
@@ -822,8 +1127,13 @@
         </w:rPr>
         <w:t xml:space="preserve">; </w:t>
       </w:r>
-      <w:r>
-        <w:t xml:space="preserve">i &lt; </w:t>
+      <w:proofErr w:type="spellStart"/>
+      <w:r>
+        <w:t>i</w:t>
+      </w:r>
+      <w:proofErr w:type="spellEnd"/>
+      <w:r>
+        <w:t xml:space="preserve"> &lt; </w:t>
       </w:r>
       <w:r>
         <w:rPr>
@@ -837,8 +1147,13 @@
         </w:rPr>
         <w:t xml:space="preserve">; </w:t>
       </w:r>
-      <w:r>
-        <w:t xml:space="preserve">i++) </w:t>
+      <w:proofErr w:type="spellStart"/>
+      <w:r>
+        <w:t>i</w:t>
+      </w:r>
+      <w:proofErr w:type="spellEnd"/>
+      <w:r>
+        <w:t xml:space="preserve">++) </w:t>
       </w:r>
       <w:r>
         <w:rPr>
@@ -847,7 +1162,23 @@
         <w:t xml:space="preserve">if </w:t>
       </w:r>
       <w:r>
-        <w:t xml:space="preserve">(arr1[i] &lt; arr2[i]) </w:t>
+        <w:t>(arr1[</w:t>
+      </w:r>
+      <w:proofErr w:type="spellStart"/>
+      <w:r>
+        <w:t>i</w:t>
+      </w:r>
+      <w:proofErr w:type="spellEnd"/>
+      <w:r>
+        <w:t>] &lt; arr2[</w:t>
+      </w:r>
+      <w:proofErr w:type="spellStart"/>
+      <w:r>
+        <w:t>i</w:t>
+      </w:r>
+      <w:proofErr w:type="spellEnd"/>
+      <w:r>
+        <w:t xml:space="preserve">]) </w:t>
       </w:r>
       <w:r>
         <w:rPr>
@@ -879,6 +1210,1917 @@
         <w:br/>
         <w:t>}</w:t>
       </w:r>
+    </w:p>
+    <w:p>
+      <w:pPr>
+        <w:pStyle w:val="NoSpacing"/>
+      </w:pPr>
+    </w:p>
+    <w:p>
+      <w:pPr>
+        <w:pStyle w:val="NoSpacing"/>
+      </w:pPr>
+    </w:p>
+    <w:p>
+      <w:pPr>
+        <w:pStyle w:val="NoSpacing"/>
+      </w:pPr>
+      <w:r>
+        <w:rPr>
+          <w:color w:val="CC7832"/>
+        </w:rPr>
+        <w:lastRenderedPageBreak/>
+        <w:t xml:space="preserve">package </w:t>
+      </w:r>
+      <w:r>
+        <w:t>com.iimtiaz.day_10</w:t>
+      </w:r>
+      <w:r>
+        <w:rPr>
+          <w:color w:val="CC7832"/>
+        </w:rPr>
+        <w:t>;</w:t>
+      </w:r>
+      <w:r>
+        <w:rPr>
+          <w:color w:val="CC7832"/>
+        </w:rPr>
+        <w:br/>
+      </w:r>
+      <w:r>
+        <w:rPr>
+          <w:color w:val="CC7832"/>
+        </w:rPr>
+        <w:br/>
+        <w:t xml:space="preserve">public class </w:t>
+      </w:r>
+      <w:proofErr w:type="spellStart"/>
+      <w:r>
+        <w:t>SubString</w:t>
+      </w:r>
+      <w:proofErr w:type="spellEnd"/>
+      <w:r>
+        <w:t xml:space="preserve"> {</w:t>
+      </w:r>
+      <w:r>
+        <w:br/>
+        <w:t xml:space="preserve">    </w:t>
+      </w:r>
+      <w:r>
+        <w:rPr>
+          <w:color w:val="CC7832"/>
+        </w:rPr>
+        <w:t xml:space="preserve">public static void </w:t>
+      </w:r>
+      <w:r>
+        <w:rPr>
+          <w:color w:val="FFC66D"/>
+        </w:rPr>
+        <w:t>main</w:t>
+      </w:r>
+      <w:r>
+        <w:t xml:space="preserve">(String[] </w:t>
+      </w:r>
+      <w:proofErr w:type="spellStart"/>
+      <w:r>
+        <w:t>args</w:t>
+      </w:r>
+      <w:proofErr w:type="spellEnd"/>
+      <w:r>
+        <w:t>) {</w:t>
+      </w:r>
+      <w:r>
+        <w:br/>
+        <w:t xml:space="preserve">        String </w:t>
+      </w:r>
+      <w:proofErr w:type="spellStart"/>
+      <w:r>
+        <w:t>str</w:t>
+      </w:r>
+      <w:proofErr w:type="spellEnd"/>
+      <w:r>
+        <w:t xml:space="preserve"> = </w:t>
+      </w:r>
+      <w:r>
+        <w:rPr>
+          <w:color w:val="6A8759"/>
+        </w:rPr>
+        <w:t>"ADOBECODEBANC"</w:t>
+      </w:r>
+      <w:r>
+        <w:rPr>
+          <w:color w:val="CC7832"/>
+        </w:rPr>
+        <w:t xml:space="preserve">, </w:t>
+      </w:r>
+      <w:r>
+        <w:t xml:space="preserve">n = </w:t>
+      </w:r>
+      <w:r>
+        <w:rPr>
+          <w:color w:val="6A8759"/>
+        </w:rPr>
+        <w:t>"ABC"</w:t>
+      </w:r>
+      <w:r>
+        <w:rPr>
+          <w:color w:val="CC7832"/>
+        </w:rPr>
+        <w:t>;</w:t>
+      </w:r>
+      <w:r>
+        <w:rPr>
+          <w:color w:val="CC7832"/>
+        </w:rPr>
+        <w:br/>
+        <w:t xml:space="preserve">        </w:t>
+      </w:r>
+      <w:proofErr w:type="spellStart"/>
+      <w:r>
+        <w:t>System.</w:t>
+      </w:r>
+      <w:r>
+        <w:rPr>
+          <w:i/>
+          <w:iCs/>
+          <w:color w:val="9876AA"/>
+        </w:rPr>
+        <w:t>out</w:t>
+      </w:r>
+      <w:r>
+        <w:t>.println</w:t>
+      </w:r>
+      <w:proofErr w:type="spellEnd"/>
+      <w:r>
+        <w:t>(</w:t>
+      </w:r>
+      <w:r>
+        <w:rPr>
+          <w:color w:val="CC7832"/>
+        </w:rPr>
+        <w:t xml:space="preserve">new </w:t>
+      </w:r>
+      <w:r>
+        <w:t>Solution_3().</w:t>
+      </w:r>
+      <w:proofErr w:type="spellStart"/>
+      <w:r>
+        <w:t>minWindow</w:t>
+      </w:r>
+      <w:proofErr w:type="spellEnd"/>
+      <w:r>
+        <w:t>(</w:t>
+      </w:r>
+      <w:proofErr w:type="spellStart"/>
+      <w:r>
+        <w:t>str</w:t>
+      </w:r>
+      <w:proofErr w:type="spellEnd"/>
+      <w:r>
+        <w:rPr>
+          <w:color w:val="CC7832"/>
+        </w:rPr>
+        <w:t xml:space="preserve">, </w:t>
+      </w:r>
+      <w:r>
+        <w:t>n))</w:t>
+      </w:r>
+      <w:r>
+        <w:rPr>
+          <w:color w:val="CC7832"/>
+        </w:rPr>
+        <w:t>;</w:t>
+      </w:r>
+      <w:r>
+        <w:rPr>
+          <w:color w:val="CC7832"/>
+        </w:rPr>
+        <w:br/>
+        <w:t xml:space="preserve">    </w:t>
+      </w:r>
+      <w:r>
+        <w:t>}</w:t>
+      </w:r>
+      <w:r>
+        <w:br/>
+        <w:t>}</w:t>
+      </w:r>
+      <w:r>
+        <w:br/>
+      </w:r>
+      <w:r>
+        <w:br/>
+      </w:r>
+      <w:r>
+        <w:rPr>
+          <w:i/>
+          <w:iCs/>
+          <w:color w:val="629755"/>
+        </w:rPr>
+        <w:t>/**</w:t>
+      </w:r>
+      <w:r>
+        <w:rPr>
+          <w:i/>
+          <w:iCs/>
+          <w:color w:val="629755"/>
+        </w:rPr>
+        <w:br/>
+        <w:t xml:space="preserve"> * Time Complexity: O(n)</w:t>
+      </w:r>
+      <w:r>
+        <w:rPr>
+          <w:i/>
+          <w:iCs/>
+          <w:color w:val="629755"/>
+        </w:rPr>
+        <w:br/>
+        <w:t xml:space="preserve"> *</w:t>
+      </w:r>
+      <w:r>
+        <w:rPr>
+          <w:i/>
+          <w:iCs/>
+          <w:color w:val="629755"/>
+        </w:rPr>
+        <w:br/>
+        <w:t xml:space="preserve"> * O(m): Initializing the map array and processing characters of t.</w:t>
+      </w:r>
+      <w:r>
+        <w:rPr>
+          <w:i/>
+          <w:iCs/>
+          <w:color w:val="629755"/>
+        </w:rPr>
+        <w:br/>
+        <w:t xml:space="preserve"> * O(n): Iterating through s using the two pointers start and end.</w:t>
+      </w:r>
+      <w:r>
+        <w:rPr>
+          <w:i/>
+          <w:iCs/>
+          <w:color w:val="629755"/>
+        </w:rPr>
+        <w:br/>
+        <w:t xml:space="preserve"> * O(1): Operations within the loops (character comparisons, counter updates, array manipulations) are constant time.</w:t>
+      </w:r>
+      <w:r>
+        <w:rPr>
+          <w:i/>
+          <w:iCs/>
+          <w:color w:val="629755"/>
+        </w:rPr>
+        <w:br/>
+        <w:t xml:space="preserve"> * Space Complexity: O(1)</w:t>
+      </w:r>
+      <w:r>
+        <w:rPr>
+          <w:i/>
+          <w:iCs/>
+          <w:color w:val="629755"/>
+        </w:rPr>
+        <w:br/>
+        <w:t xml:space="preserve"> *</w:t>
+      </w:r>
+      <w:r>
+        <w:rPr>
+          <w:i/>
+          <w:iCs/>
+          <w:color w:val="629755"/>
+        </w:rPr>
+        <w:br/>
+        <w:t xml:space="preserve"> * Uses a fixed-size array map (128 elements) and a few integer variables, irrespective of input string lengths.</w:t>
+      </w:r>
+      <w:r>
+        <w:rPr>
+          <w:i/>
+          <w:iCs/>
+          <w:color w:val="629755"/>
+        </w:rPr>
+        <w:br/>
+        <w:t xml:space="preserve"> * No additional data structures with size dependent on input are used.</w:t>
+      </w:r>
+      <w:r>
+        <w:rPr>
+          <w:i/>
+          <w:iCs/>
+          <w:color w:val="629755"/>
+        </w:rPr>
+        <w:br/>
+        <w:t xml:space="preserve"> */</w:t>
+      </w:r>
+      <w:r>
+        <w:rPr>
+          <w:i/>
+          <w:iCs/>
+          <w:color w:val="629755"/>
+        </w:rPr>
+        <w:br/>
+      </w:r>
+      <w:r>
+        <w:rPr>
+          <w:i/>
+          <w:iCs/>
+          <w:color w:val="629755"/>
+        </w:rPr>
+        <w:br/>
+      </w:r>
+      <w:r>
+        <w:rPr>
+          <w:color w:val="808080"/>
+        </w:rPr>
+        <w:t>//        **Key Techniques:**</w:t>
+      </w:r>
+      <w:r>
+        <w:rPr>
+          <w:color w:val="808080"/>
+        </w:rPr>
+        <w:br/>
+        <w:t>//        - **Two Pointers:** The algorithm uses two pointers, `start` and `end`, to efficiently slide through `s` and</w:t>
+      </w:r>
+      <w:r>
+        <w:rPr>
+          <w:color w:val="808080"/>
+        </w:rPr>
+        <w:br/>
+        <w:t>//        maintain a window that potentially contains all characters of `t`.</w:t>
+      </w:r>
+      <w:r>
+        <w:rPr>
+          <w:color w:val="808080"/>
+        </w:rPr>
+        <w:br/>
+        <w:t>//        - **Character Frequency Map:** A frequency map `</w:t>
+      </w:r>
+      <w:proofErr w:type="spellStart"/>
+      <w:r>
+        <w:rPr>
+          <w:color w:val="808080"/>
+        </w:rPr>
+        <w:t>map</w:t>
+      </w:r>
+      <w:proofErr w:type="spellEnd"/>
+      <w:r>
+        <w:rPr>
+          <w:color w:val="808080"/>
+        </w:rPr>
+        <w:t>` is used to track the remaining count of each character</w:t>
+      </w:r>
+      <w:r>
+        <w:rPr>
+          <w:color w:val="808080"/>
+        </w:rPr>
+        <w:br/>
+        <w:t>//        from `t` needed within the window.</w:t>
+      </w:r>
+      <w:r>
+        <w:rPr>
+          <w:color w:val="808080"/>
+        </w:rPr>
+        <w:br/>
+        <w:t>//</w:t>
+      </w:r>
+      <w:r>
+        <w:rPr>
+          <w:color w:val="808080"/>
+        </w:rPr>
+        <w:br/>
+        <w:t>//        **Algorithm:**</w:t>
+      </w:r>
+      <w:r>
+        <w:rPr>
+          <w:color w:val="808080"/>
+        </w:rPr>
+        <w:br/>
+        <w:t>//        1. **Initialization:**</w:t>
+      </w:r>
+      <w:r>
+        <w:rPr>
+          <w:color w:val="808080"/>
+        </w:rPr>
+        <w:br/>
+        <w:t>//        - Create the frequency map `</w:t>
+      </w:r>
+      <w:proofErr w:type="spellStart"/>
+      <w:r>
+        <w:rPr>
+          <w:color w:val="808080"/>
+        </w:rPr>
+        <w:t>map</w:t>
+      </w:r>
+      <w:proofErr w:type="spellEnd"/>
+      <w:r>
+        <w:rPr>
+          <w:color w:val="808080"/>
+        </w:rPr>
+        <w:t>` based on characters in `t`.</w:t>
+      </w:r>
+      <w:r>
+        <w:rPr>
+          <w:color w:val="808080"/>
+        </w:rPr>
+        <w:br/>
+        <w:t>//        - Initialize `start`, `end`, `</w:t>
+      </w:r>
+      <w:proofErr w:type="spellStart"/>
+      <w:r>
+        <w:rPr>
+          <w:color w:val="808080"/>
+        </w:rPr>
+        <w:t>minStart</w:t>
+      </w:r>
+      <w:proofErr w:type="spellEnd"/>
+      <w:r>
+        <w:rPr>
+          <w:color w:val="808080"/>
+        </w:rPr>
+        <w:t>`, `</w:t>
+      </w:r>
+      <w:proofErr w:type="spellStart"/>
+      <w:r>
+        <w:rPr>
+          <w:color w:val="808080"/>
+        </w:rPr>
+        <w:t>minLen</w:t>
+      </w:r>
+      <w:proofErr w:type="spellEnd"/>
+      <w:r>
+        <w:rPr>
+          <w:color w:val="808080"/>
+        </w:rPr>
+        <w:t>`, and `counter` variables.</w:t>
+      </w:r>
+      <w:r>
+        <w:rPr>
+          <w:color w:val="808080"/>
+        </w:rPr>
+        <w:br/>
+        <w:t>//</w:t>
+      </w:r>
+      <w:r>
+        <w:rPr>
+          <w:color w:val="808080"/>
+        </w:rPr>
+        <w:br/>
+        <w:t>//        2. **Expanding Window:**</w:t>
+      </w:r>
+      <w:r>
+        <w:rPr>
+          <w:color w:val="808080"/>
+        </w:rPr>
+        <w:br/>
+        <w:t>//        - Move `end` to expand the window.</w:t>
+      </w:r>
+      <w:r>
+        <w:rPr>
+          <w:color w:val="808080"/>
+        </w:rPr>
+        <w:br/>
+        <w:t>//        - Decrement `map[c1]` (where `c1` is the character at `end`) and `counter` if `c1` is in `t`.</w:t>
+      </w:r>
+      <w:r>
+        <w:rPr>
+          <w:color w:val="808080"/>
+        </w:rPr>
+        <w:br/>
+        <w:t>//</w:t>
+      </w:r>
+      <w:r>
+        <w:rPr>
+          <w:color w:val="808080"/>
+        </w:rPr>
+        <w:br/>
+        <w:t>//        3. **Shrinking Window:**</w:t>
+      </w:r>
+      <w:r>
+        <w:rPr>
+          <w:color w:val="808080"/>
+        </w:rPr>
+        <w:br/>
+        <w:t>//        - If `counter` is 0 (all characters of `t` are in the window):</w:t>
+      </w:r>
+      <w:r>
+        <w:rPr>
+          <w:color w:val="808080"/>
+        </w:rPr>
+        <w:br/>
+        <w:t>//        - Check if the current window is smaller than the minimum found so far. If so, update `</w:t>
+      </w:r>
+      <w:proofErr w:type="spellStart"/>
+      <w:r>
+        <w:rPr>
+          <w:color w:val="808080"/>
+        </w:rPr>
+        <w:t>minStart</w:t>
+      </w:r>
+      <w:proofErr w:type="spellEnd"/>
+      <w:r>
+        <w:rPr>
+          <w:color w:val="808080"/>
+        </w:rPr>
+        <w:t>` and `</w:t>
+      </w:r>
+      <w:proofErr w:type="spellStart"/>
+      <w:r>
+        <w:rPr>
+          <w:color w:val="808080"/>
+        </w:rPr>
+        <w:t>minLen</w:t>
+      </w:r>
+      <w:proofErr w:type="spellEnd"/>
+      <w:r>
+        <w:rPr>
+          <w:color w:val="808080"/>
+        </w:rPr>
+        <w:t>`.</w:t>
+      </w:r>
+      <w:r>
+        <w:rPr>
+          <w:color w:val="808080"/>
+        </w:rPr>
+        <w:br/>
+        <w:t>//        - Move `start` forward to shrink the window.</w:t>
+      </w:r>
+      <w:r>
+        <w:rPr>
+          <w:color w:val="808080"/>
+        </w:rPr>
+        <w:br/>
+        <w:t>//        - Increment `map[c2]` (where `c2` is the character at `start`) and `counter` if `c2` is in `t`.</w:t>
+      </w:r>
+      <w:r>
+        <w:rPr>
+          <w:color w:val="808080"/>
+        </w:rPr>
+        <w:br/>
+        <w:t>//</w:t>
+      </w:r>
+      <w:r>
+        <w:rPr>
+          <w:color w:val="808080"/>
+        </w:rPr>
+        <w:br/>
+        <w:t>//        4. **Return the Result:**</w:t>
+      </w:r>
+      <w:r>
+        <w:rPr>
+          <w:color w:val="808080"/>
+        </w:rPr>
+        <w:br/>
+      </w:r>
+      <w:r>
+        <w:rPr>
+          <w:color w:val="808080"/>
+        </w:rPr>
+        <w:lastRenderedPageBreak/>
+        <w:t>//        - Return either an empty string (no window found) or the substring representing the minimum window.</w:t>
+      </w:r>
+      <w:r>
+        <w:rPr>
+          <w:color w:val="808080"/>
+        </w:rPr>
+        <w:br/>
+        <w:t xml:space="preserve">    </w:t>
+      </w:r>
+      <w:r>
+        <w:rPr>
+          <w:color w:val="808080"/>
+        </w:rPr>
+        <w:br/>
+        <w:t xml:space="preserve">    </w:t>
+      </w:r>
+      <w:r>
+        <w:rPr>
+          <w:color w:val="808080"/>
+        </w:rPr>
+        <w:br/>
+      </w:r>
+      <w:r>
+        <w:rPr>
+          <w:color w:val="CC7832"/>
+        </w:rPr>
+        <w:t xml:space="preserve">class </w:t>
+      </w:r>
+      <w:r>
+        <w:t>Solution_3 {</w:t>
+      </w:r>
+      <w:r>
+        <w:br/>
+        <w:t xml:space="preserve">    </w:t>
+      </w:r>
+      <w:r>
+        <w:rPr>
+          <w:color w:val="CC7832"/>
+        </w:rPr>
+        <w:t xml:space="preserve">public </w:t>
+      </w:r>
+      <w:r>
+        <w:t xml:space="preserve">String </w:t>
+      </w:r>
+      <w:proofErr w:type="spellStart"/>
+      <w:r>
+        <w:rPr>
+          <w:color w:val="FFC66D"/>
+        </w:rPr>
+        <w:t>minWindow</w:t>
+      </w:r>
+      <w:proofErr w:type="spellEnd"/>
+      <w:r>
+        <w:t>(String s</w:t>
+      </w:r>
+      <w:r>
+        <w:rPr>
+          <w:color w:val="CC7832"/>
+        </w:rPr>
+        <w:t xml:space="preserve">, </w:t>
+      </w:r>
+      <w:r>
+        <w:t>String t) {</w:t>
+      </w:r>
+      <w:r>
+        <w:br/>
+        <w:t xml:space="preserve">        </w:t>
+      </w:r>
+      <w:r>
+        <w:rPr>
+          <w:color w:val="808080"/>
+        </w:rPr>
+        <w:t>// If s is shorter than t, there's no possible window, so return an empty string.</w:t>
+      </w:r>
+      <w:r>
+        <w:rPr>
+          <w:color w:val="808080"/>
+        </w:rPr>
+        <w:br/>
+        <w:t xml:space="preserve">        </w:t>
+      </w:r>
+      <w:r>
+        <w:rPr>
+          <w:color w:val="CC7832"/>
+        </w:rPr>
+        <w:t xml:space="preserve">if </w:t>
+      </w:r>
+      <w:r>
+        <w:t>(</w:t>
+      </w:r>
+      <w:proofErr w:type="spellStart"/>
+      <w:r>
+        <w:t>s.length</w:t>
+      </w:r>
+      <w:proofErr w:type="spellEnd"/>
+      <w:r>
+        <w:t xml:space="preserve">() &lt; </w:t>
+      </w:r>
+      <w:proofErr w:type="spellStart"/>
+      <w:r>
+        <w:t>t.length</w:t>
+      </w:r>
+      <w:proofErr w:type="spellEnd"/>
+      <w:r>
+        <w:t xml:space="preserve">()) </w:t>
+      </w:r>
+      <w:r>
+        <w:rPr>
+          <w:color w:val="CC7832"/>
+        </w:rPr>
+        <w:t xml:space="preserve">return </w:t>
+      </w:r>
+      <w:r>
+        <w:rPr>
+          <w:color w:val="6A8759"/>
+        </w:rPr>
+        <w:t>""</w:t>
+      </w:r>
+      <w:r>
+        <w:rPr>
+          <w:color w:val="CC7832"/>
+        </w:rPr>
+        <w:t>;</w:t>
+      </w:r>
+      <w:r>
+        <w:rPr>
+          <w:color w:val="CC7832"/>
+        </w:rPr>
+        <w:br/>
+      </w:r>
+      <w:r>
+        <w:rPr>
+          <w:color w:val="CC7832"/>
+        </w:rPr>
+        <w:br/>
+        <w:t xml:space="preserve">        </w:t>
+      </w:r>
+      <w:r>
+        <w:rPr>
+          <w:color w:val="808080"/>
+        </w:rPr>
+        <w:t>// Creates an array map to store character frequencies for t.</w:t>
+      </w:r>
+      <w:r>
+        <w:rPr>
+          <w:color w:val="808080"/>
+        </w:rPr>
+        <w:br/>
+        <w:t xml:space="preserve">        </w:t>
+      </w:r>
+      <w:proofErr w:type="spellStart"/>
+      <w:r>
+        <w:rPr>
+          <w:color w:val="CC7832"/>
+        </w:rPr>
+        <w:t>int</w:t>
+      </w:r>
+      <w:proofErr w:type="spellEnd"/>
+      <w:r>
+        <w:t xml:space="preserve">[] map = </w:t>
+      </w:r>
+      <w:r>
+        <w:rPr>
+          <w:color w:val="CC7832"/>
+        </w:rPr>
+        <w:t xml:space="preserve">new </w:t>
+      </w:r>
+      <w:proofErr w:type="spellStart"/>
+      <w:r>
+        <w:rPr>
+          <w:color w:val="CC7832"/>
+        </w:rPr>
+        <w:t>int</w:t>
+      </w:r>
+      <w:proofErr w:type="spellEnd"/>
+      <w:r>
+        <w:t>[</w:t>
+      </w:r>
+      <w:r>
+        <w:rPr>
+          <w:color w:val="6897BB"/>
+        </w:rPr>
+        <w:t>128</w:t>
+      </w:r>
+      <w:r>
+        <w:t>]</w:t>
+      </w:r>
+      <w:r>
+        <w:rPr>
+          <w:color w:val="CC7832"/>
+        </w:rPr>
+        <w:t>;</w:t>
+      </w:r>
+      <w:r>
+        <w:rPr>
+          <w:color w:val="CC7832"/>
+        </w:rPr>
+        <w:br/>
+      </w:r>
+      <w:r>
+        <w:rPr>
+          <w:color w:val="CC7832"/>
+        </w:rPr>
+        <w:br/>
+        <w:t xml:space="preserve">        </w:t>
+      </w:r>
+      <w:r>
+        <w:rPr>
+          <w:color w:val="808080"/>
+        </w:rPr>
+        <w:t>// Iterates through t's characters and increments their counts in map.</w:t>
+      </w:r>
+      <w:r>
+        <w:rPr>
+          <w:color w:val="808080"/>
+        </w:rPr>
+        <w:br/>
+        <w:t xml:space="preserve">        </w:t>
+      </w:r>
+      <w:r>
+        <w:rPr>
+          <w:color w:val="CC7832"/>
+        </w:rPr>
+        <w:t xml:space="preserve">for </w:t>
+      </w:r>
+      <w:r>
+        <w:t>(</w:t>
+      </w:r>
+      <w:r>
+        <w:rPr>
+          <w:color w:val="CC7832"/>
+        </w:rPr>
+        <w:t xml:space="preserve">char </w:t>
+      </w:r>
+      <w:r>
+        <w:t xml:space="preserve">c : </w:t>
+      </w:r>
+      <w:proofErr w:type="spellStart"/>
+      <w:r>
+        <w:t>t.toCharArray</w:t>
+      </w:r>
+      <w:proofErr w:type="spellEnd"/>
+      <w:r>
+        <w:t>()) map[c]++</w:t>
+      </w:r>
+      <w:r>
+        <w:rPr>
+          <w:color w:val="CC7832"/>
+        </w:rPr>
+        <w:t>;</w:t>
+      </w:r>
+      <w:r>
+        <w:rPr>
+          <w:color w:val="CC7832"/>
+        </w:rPr>
+        <w:br/>
+      </w:r>
+      <w:r>
+        <w:rPr>
+          <w:color w:val="CC7832"/>
+        </w:rPr>
+        <w:br/>
+        <w:t xml:space="preserve">        </w:t>
+      </w:r>
+      <w:proofErr w:type="spellStart"/>
+      <w:r>
+        <w:rPr>
+          <w:color w:val="CC7832"/>
+        </w:rPr>
+        <w:t>int</w:t>
+      </w:r>
+      <w:proofErr w:type="spellEnd"/>
+      <w:r>
+        <w:rPr>
+          <w:color w:val="CC7832"/>
+        </w:rPr>
+        <w:t xml:space="preserve"> </w:t>
+      </w:r>
+      <w:r>
+        <w:t xml:space="preserve">start = </w:t>
+      </w:r>
+      <w:r>
+        <w:rPr>
+          <w:color w:val="6897BB"/>
+        </w:rPr>
+        <w:t>0</w:t>
+      </w:r>
+      <w:r>
+        <w:rPr>
+          <w:color w:val="CC7832"/>
+        </w:rPr>
+        <w:t xml:space="preserve">, </w:t>
+      </w:r>
+      <w:r>
+        <w:t xml:space="preserve">end = </w:t>
+      </w:r>
+      <w:r>
+        <w:rPr>
+          <w:color w:val="6897BB"/>
+        </w:rPr>
+        <w:t>0</w:t>
+      </w:r>
+      <w:r>
+        <w:rPr>
+          <w:color w:val="CC7832"/>
+        </w:rPr>
+        <w:t xml:space="preserve">, </w:t>
+      </w:r>
+      <w:proofErr w:type="spellStart"/>
+      <w:r>
+        <w:t>minStart</w:t>
+      </w:r>
+      <w:proofErr w:type="spellEnd"/>
+      <w:r>
+        <w:t xml:space="preserve"> = </w:t>
+      </w:r>
+      <w:r>
+        <w:rPr>
+          <w:color w:val="6897BB"/>
+        </w:rPr>
+        <w:t>0</w:t>
+      </w:r>
+      <w:r>
+        <w:rPr>
+          <w:color w:val="CC7832"/>
+        </w:rPr>
+        <w:t xml:space="preserve">, </w:t>
+      </w:r>
+      <w:proofErr w:type="spellStart"/>
+      <w:r>
+        <w:t>minLen</w:t>
+      </w:r>
+      <w:proofErr w:type="spellEnd"/>
+      <w:r>
+        <w:t xml:space="preserve"> = </w:t>
+      </w:r>
+      <w:proofErr w:type="spellStart"/>
+      <w:r>
+        <w:t>Integer.</w:t>
+      </w:r>
+      <w:r>
+        <w:rPr>
+          <w:i/>
+          <w:iCs/>
+          <w:color w:val="9876AA"/>
+        </w:rPr>
+        <w:t>MAX_VALUE</w:t>
+      </w:r>
+      <w:proofErr w:type="spellEnd"/>
+      <w:r>
+        <w:rPr>
+          <w:color w:val="CC7832"/>
+        </w:rPr>
+        <w:t xml:space="preserve">, </w:t>
+      </w:r>
+      <w:r>
+        <w:t xml:space="preserve">counter = </w:t>
+      </w:r>
+      <w:proofErr w:type="spellStart"/>
+      <w:r>
+        <w:t>t.length</w:t>
+      </w:r>
+      <w:proofErr w:type="spellEnd"/>
+      <w:r>
+        <w:t>()</w:t>
+      </w:r>
+      <w:r>
+        <w:rPr>
+          <w:color w:val="CC7832"/>
+        </w:rPr>
+        <w:t>;</w:t>
+      </w:r>
+      <w:r>
+        <w:rPr>
+          <w:color w:val="CC7832"/>
+        </w:rPr>
+        <w:br/>
+      </w:r>
+      <w:r>
+        <w:rPr>
+          <w:color w:val="CC7832"/>
+        </w:rPr>
+        <w:br/>
+        <w:t xml:space="preserve">        </w:t>
+      </w:r>
+      <w:r>
+        <w:rPr>
+          <w:color w:val="808080"/>
+        </w:rPr>
+        <w:t>// Iterates until the end of s.</w:t>
+      </w:r>
+      <w:r>
+        <w:rPr>
+          <w:color w:val="808080"/>
+        </w:rPr>
+        <w:br/>
+        <w:t xml:space="preserve">        </w:t>
+      </w:r>
+      <w:r>
+        <w:rPr>
+          <w:color w:val="CC7832"/>
+        </w:rPr>
+        <w:t xml:space="preserve">while </w:t>
+      </w:r>
+      <w:r>
+        <w:t xml:space="preserve">(end &lt; </w:t>
+      </w:r>
+      <w:proofErr w:type="spellStart"/>
+      <w:r>
+        <w:t>s.length</w:t>
+      </w:r>
+      <w:proofErr w:type="spellEnd"/>
+      <w:r>
+        <w:t>()) {</w:t>
+      </w:r>
+      <w:r>
+        <w:br/>
+      </w:r>
+      <w:r>
+        <w:br/>
+        <w:t xml:space="preserve">            </w:t>
+      </w:r>
+      <w:r>
+        <w:rPr>
+          <w:color w:val="808080"/>
+        </w:rPr>
+        <w:t>// Gets the character at the current end index.</w:t>
+      </w:r>
+      <w:r>
+        <w:rPr>
+          <w:color w:val="808080"/>
+        </w:rPr>
+        <w:br/>
+        <w:t xml:space="preserve">            </w:t>
+      </w:r>
+      <w:r>
+        <w:rPr>
+          <w:color w:val="CC7832"/>
+        </w:rPr>
+        <w:t xml:space="preserve">final char </w:t>
+      </w:r>
+      <w:r>
+        <w:t xml:space="preserve">c1 = </w:t>
+      </w:r>
+      <w:proofErr w:type="spellStart"/>
+      <w:r>
+        <w:t>s.charAt</w:t>
+      </w:r>
+      <w:proofErr w:type="spellEnd"/>
+      <w:r>
+        <w:t>(end)</w:t>
+      </w:r>
+      <w:r>
+        <w:rPr>
+          <w:color w:val="CC7832"/>
+        </w:rPr>
+        <w:t>;</w:t>
+      </w:r>
+      <w:r>
+        <w:rPr>
+          <w:color w:val="CC7832"/>
+        </w:rPr>
+        <w:br/>
+      </w:r>
+      <w:r>
+        <w:rPr>
+          <w:color w:val="CC7832"/>
+        </w:rPr>
+        <w:br/>
+        <w:t xml:space="preserve">            </w:t>
+      </w:r>
+      <w:r>
+        <w:rPr>
+          <w:color w:val="808080"/>
+        </w:rPr>
+        <w:t>// If c1 is in t, decrement counter (needed character found).</w:t>
+      </w:r>
+      <w:r>
+        <w:rPr>
+          <w:color w:val="808080"/>
+        </w:rPr>
+        <w:br/>
+        <w:t xml:space="preserve">            </w:t>
+      </w:r>
+      <w:r>
+        <w:rPr>
+          <w:color w:val="CC7832"/>
+        </w:rPr>
+        <w:t xml:space="preserve">if </w:t>
+      </w:r>
+      <w:r>
+        <w:t xml:space="preserve">(map[c1] &gt; </w:t>
+      </w:r>
+      <w:r>
+        <w:rPr>
+          <w:color w:val="6897BB"/>
+        </w:rPr>
+        <w:t>0</w:t>
+      </w:r>
+      <w:r>
+        <w:t>) counter--</w:t>
+      </w:r>
+      <w:r>
+        <w:rPr>
+          <w:color w:val="CC7832"/>
+        </w:rPr>
+        <w:t>;</w:t>
+      </w:r>
+      <w:r>
+        <w:rPr>
+          <w:color w:val="CC7832"/>
+        </w:rPr>
+        <w:br/>
+      </w:r>
+      <w:r>
+        <w:rPr>
+          <w:color w:val="CC7832"/>
+        </w:rPr>
+        <w:br/>
+        <w:t xml:space="preserve">            </w:t>
+      </w:r>
+      <w:r>
+        <w:rPr>
+          <w:color w:val="808080"/>
+        </w:rPr>
+        <w:t>// Decrement the count of c1 in map.</w:t>
+      </w:r>
+      <w:r>
+        <w:rPr>
+          <w:color w:val="808080"/>
+        </w:rPr>
+        <w:br/>
+        <w:t xml:space="preserve">            </w:t>
+      </w:r>
+      <w:r>
+        <w:t>map[c1]--</w:t>
+      </w:r>
+      <w:r>
+        <w:rPr>
+          <w:color w:val="CC7832"/>
+        </w:rPr>
+        <w:t>;</w:t>
+      </w:r>
+      <w:r>
+        <w:rPr>
+          <w:color w:val="CC7832"/>
+        </w:rPr>
+        <w:br/>
+      </w:r>
+      <w:r>
+        <w:rPr>
+          <w:color w:val="CC7832"/>
+        </w:rPr>
+        <w:br/>
+        <w:t xml:space="preserve">            </w:t>
+      </w:r>
+      <w:r>
+        <w:rPr>
+          <w:color w:val="808080"/>
+        </w:rPr>
+        <w:t>// Move the end pointer to the next character.</w:t>
+      </w:r>
+      <w:r>
+        <w:rPr>
+          <w:color w:val="808080"/>
+        </w:rPr>
+        <w:br/>
+        <w:t xml:space="preserve">            </w:t>
+      </w:r>
+      <w:r>
+        <w:t>end++</w:t>
+      </w:r>
+      <w:r>
+        <w:rPr>
+          <w:color w:val="CC7832"/>
+        </w:rPr>
+        <w:t>;</w:t>
+      </w:r>
+      <w:r>
+        <w:rPr>
+          <w:color w:val="CC7832"/>
+        </w:rPr>
+        <w:br/>
+      </w:r>
+      <w:r>
+        <w:rPr>
+          <w:color w:val="CC7832"/>
+        </w:rPr>
+        <w:br/>
+        <w:t xml:space="preserve">            </w:t>
+      </w:r>
+      <w:r>
+        <w:rPr>
+          <w:color w:val="808080"/>
+        </w:rPr>
+        <w:t>// Runs if all characters from t are found in the current window.</w:t>
+      </w:r>
+      <w:r>
+        <w:rPr>
+          <w:color w:val="808080"/>
+        </w:rPr>
+        <w:br/>
+        <w:t xml:space="preserve">            </w:t>
+      </w:r>
+      <w:r>
+        <w:rPr>
+          <w:color w:val="CC7832"/>
+        </w:rPr>
+        <w:t xml:space="preserve">while </w:t>
+      </w:r>
+      <w:r>
+        <w:t xml:space="preserve">(counter == </w:t>
+      </w:r>
+      <w:r>
+        <w:rPr>
+          <w:color w:val="6897BB"/>
+        </w:rPr>
+        <w:t>0</w:t>
+      </w:r>
+      <w:r>
+        <w:t>) {</w:t>
+      </w:r>
+      <w:r>
+        <w:br/>
+      </w:r>
+      <w:r>
+        <w:br/>
+        <w:t xml:space="preserve">                </w:t>
+      </w:r>
+      <w:r>
+        <w:rPr>
+          <w:color w:val="808080"/>
+        </w:rPr>
+        <w:t xml:space="preserve">// If the current window is shorter than the shortest found so far, update </w:t>
+      </w:r>
+      <w:proofErr w:type="spellStart"/>
+      <w:r>
+        <w:rPr>
+          <w:color w:val="808080"/>
+        </w:rPr>
+        <w:t>minStart</w:t>
+      </w:r>
+      <w:proofErr w:type="spellEnd"/>
+      <w:r>
+        <w:rPr>
+          <w:color w:val="808080"/>
+        </w:rPr>
+        <w:t xml:space="preserve"> and </w:t>
+      </w:r>
+      <w:proofErr w:type="spellStart"/>
+      <w:r>
+        <w:rPr>
+          <w:color w:val="808080"/>
+        </w:rPr>
+        <w:t>minLen</w:t>
+      </w:r>
+      <w:proofErr w:type="spellEnd"/>
+      <w:r>
+        <w:rPr>
+          <w:color w:val="808080"/>
+        </w:rPr>
+        <w:t>.</w:t>
+      </w:r>
+      <w:r>
+        <w:rPr>
+          <w:color w:val="808080"/>
+        </w:rPr>
+        <w:br/>
+        <w:t xml:space="preserve">                </w:t>
+      </w:r>
+      <w:r>
+        <w:rPr>
+          <w:color w:val="CC7832"/>
+        </w:rPr>
+        <w:t xml:space="preserve">if </w:t>
+      </w:r>
+      <w:r>
+        <w:t>(</w:t>
+      </w:r>
+      <w:proofErr w:type="spellStart"/>
+      <w:r>
+        <w:t>minLen</w:t>
+      </w:r>
+      <w:proofErr w:type="spellEnd"/>
+      <w:r>
+        <w:t xml:space="preserve"> &gt; end - start) {</w:t>
+      </w:r>
+      <w:r>
+        <w:br/>
+        <w:t xml:space="preserve">                    </w:t>
+      </w:r>
+      <w:proofErr w:type="spellStart"/>
+      <w:r>
+        <w:t>minLen</w:t>
+      </w:r>
+      <w:proofErr w:type="spellEnd"/>
+      <w:r>
+        <w:t xml:space="preserve"> = end - start</w:t>
+      </w:r>
+      <w:r>
+        <w:rPr>
+          <w:color w:val="CC7832"/>
+        </w:rPr>
+        <w:t>;</w:t>
+      </w:r>
+      <w:r>
+        <w:rPr>
+          <w:color w:val="CC7832"/>
+        </w:rPr>
+        <w:br/>
+        <w:t xml:space="preserve">                    </w:t>
+      </w:r>
+      <w:proofErr w:type="spellStart"/>
+      <w:r>
+        <w:t>minStart</w:t>
+      </w:r>
+      <w:proofErr w:type="spellEnd"/>
+      <w:r>
+        <w:t xml:space="preserve"> = start</w:t>
+      </w:r>
+      <w:r>
+        <w:rPr>
+          <w:color w:val="CC7832"/>
+        </w:rPr>
+        <w:t>;</w:t>
+      </w:r>
+      <w:r>
+        <w:rPr>
+          <w:color w:val="CC7832"/>
+        </w:rPr>
+        <w:br/>
+        <w:t xml:space="preserve">                </w:t>
+      </w:r>
+      <w:r>
+        <w:t>}</w:t>
+      </w:r>
+      <w:r>
+        <w:br/>
+      </w:r>
+      <w:r>
+        <w:br/>
+        <w:t xml:space="preserve">                </w:t>
+      </w:r>
+      <w:r>
+        <w:rPr>
+          <w:color w:val="808080"/>
+        </w:rPr>
+        <w:t>// Gets the character at the current start index.</w:t>
+      </w:r>
+      <w:r>
+        <w:rPr>
+          <w:color w:val="808080"/>
+        </w:rPr>
+        <w:br/>
+        <w:t xml:space="preserve">                </w:t>
+      </w:r>
+      <w:r>
+        <w:rPr>
+          <w:color w:val="CC7832"/>
+        </w:rPr>
+        <w:t xml:space="preserve">final char </w:t>
+      </w:r>
+      <w:r>
+        <w:t xml:space="preserve">c2 = </w:t>
+      </w:r>
+      <w:proofErr w:type="spellStart"/>
+      <w:r>
+        <w:t>s.charAt</w:t>
+      </w:r>
+      <w:proofErr w:type="spellEnd"/>
+      <w:r>
+        <w:t>(start)</w:t>
+      </w:r>
+      <w:r>
+        <w:rPr>
+          <w:color w:val="CC7832"/>
+        </w:rPr>
+        <w:t>;</w:t>
+      </w:r>
+      <w:r>
+        <w:rPr>
+          <w:color w:val="CC7832"/>
+        </w:rPr>
+        <w:br/>
+      </w:r>
+      <w:r>
+        <w:rPr>
+          <w:color w:val="CC7832"/>
+        </w:rPr>
+        <w:br/>
+        <w:t xml:space="preserve">                </w:t>
+      </w:r>
+      <w:r>
+        <w:rPr>
+          <w:color w:val="808080"/>
+        </w:rPr>
+        <w:t>// Increment the count of c2 in map (as we're potentially removing it from the window).</w:t>
+      </w:r>
+      <w:r>
+        <w:rPr>
+          <w:color w:val="808080"/>
+        </w:rPr>
+        <w:br/>
+        <w:t xml:space="preserve">                </w:t>
+      </w:r>
+      <w:r>
+        <w:t>map[c2]++</w:t>
+      </w:r>
+      <w:r>
+        <w:rPr>
+          <w:color w:val="CC7832"/>
+        </w:rPr>
+        <w:t>;</w:t>
+      </w:r>
+      <w:r>
+        <w:rPr>
+          <w:color w:val="CC7832"/>
+        </w:rPr>
+        <w:br/>
+      </w:r>
+      <w:r>
+        <w:rPr>
+          <w:color w:val="CC7832"/>
+        </w:rPr>
+        <w:br/>
+        <w:t xml:space="preserve">                </w:t>
+      </w:r>
+      <w:r>
+        <w:rPr>
+          <w:color w:val="808080"/>
+        </w:rPr>
+        <w:t xml:space="preserve">// If c2 was a character from t, increment counter (indicating a character from t is leaving the </w:t>
+      </w:r>
+      <w:r>
+        <w:rPr>
+          <w:color w:val="808080"/>
+        </w:rPr>
+        <w:lastRenderedPageBreak/>
+        <w:t>window).</w:t>
+      </w:r>
+      <w:r>
+        <w:rPr>
+          <w:color w:val="808080"/>
+        </w:rPr>
+        <w:br/>
+        <w:t xml:space="preserve">                </w:t>
+      </w:r>
+      <w:r>
+        <w:rPr>
+          <w:color w:val="CC7832"/>
+        </w:rPr>
+        <w:t xml:space="preserve">if </w:t>
+      </w:r>
+      <w:r>
+        <w:t xml:space="preserve">(map[c2] &gt; </w:t>
+      </w:r>
+      <w:r>
+        <w:rPr>
+          <w:color w:val="6897BB"/>
+        </w:rPr>
+        <w:t>0</w:t>
+      </w:r>
+      <w:r>
+        <w:t>) counter++</w:t>
+      </w:r>
+      <w:r>
+        <w:rPr>
+          <w:color w:val="CC7832"/>
+        </w:rPr>
+        <w:t>;</w:t>
+      </w:r>
+      <w:r>
+        <w:rPr>
+          <w:color w:val="CC7832"/>
+        </w:rPr>
+        <w:br/>
+      </w:r>
+      <w:r>
+        <w:rPr>
+          <w:color w:val="CC7832"/>
+        </w:rPr>
+        <w:br/>
+        <w:t xml:space="preserve">                </w:t>
+      </w:r>
+      <w:r>
+        <w:rPr>
+          <w:color w:val="808080"/>
+        </w:rPr>
+        <w:t>// Move the start pointer to the next character, shrinking the window.</w:t>
+      </w:r>
+      <w:r>
+        <w:rPr>
+          <w:color w:val="808080"/>
+        </w:rPr>
+        <w:br/>
+        <w:t xml:space="preserve">                </w:t>
+      </w:r>
+      <w:r>
+        <w:t>start++</w:t>
+      </w:r>
+      <w:r>
+        <w:rPr>
+          <w:color w:val="CC7832"/>
+        </w:rPr>
+        <w:t>;</w:t>
+      </w:r>
+      <w:r>
+        <w:rPr>
+          <w:color w:val="CC7832"/>
+        </w:rPr>
+        <w:br/>
+        <w:t xml:space="preserve">            </w:t>
+      </w:r>
+      <w:r>
+        <w:t>}</w:t>
+      </w:r>
+      <w:r>
+        <w:br/>
+        <w:t xml:space="preserve">        }</w:t>
+      </w:r>
+      <w:r>
+        <w:br/>
+        <w:t xml:space="preserve">        </w:t>
+      </w:r>
+      <w:r>
+        <w:rPr>
+          <w:color w:val="808080"/>
+        </w:rPr>
+        <w:t xml:space="preserve">// This line checks whether the </w:t>
+      </w:r>
+      <w:proofErr w:type="spellStart"/>
+      <w:r>
+        <w:rPr>
+          <w:color w:val="808080"/>
+        </w:rPr>
+        <w:t>minLen</w:t>
+      </w:r>
+      <w:proofErr w:type="spellEnd"/>
+      <w:r>
+        <w:rPr>
+          <w:color w:val="808080"/>
+        </w:rPr>
+        <w:t xml:space="preserve"> variable still holds its initial value of </w:t>
+      </w:r>
+      <w:proofErr w:type="spellStart"/>
+      <w:r>
+        <w:rPr>
+          <w:color w:val="808080"/>
+        </w:rPr>
+        <w:t>Integer.MAX_VALUE</w:t>
+      </w:r>
+      <w:proofErr w:type="spellEnd"/>
+      <w:r>
+        <w:rPr>
+          <w:color w:val="808080"/>
+        </w:rPr>
+        <w:t>. This value</w:t>
+      </w:r>
+      <w:r>
+        <w:rPr>
+          <w:color w:val="808080"/>
+        </w:rPr>
+        <w:br/>
+        <w:t xml:space="preserve">        // was assigned at the beginning to represent the largest possible window size.</w:t>
+      </w:r>
+      <w:r>
+        <w:rPr>
+          <w:color w:val="808080"/>
+        </w:rPr>
+        <w:br/>
+        <w:t xml:space="preserve">        // This line acts as a conditional statement, returning either an empty string if no window was found or the</w:t>
+      </w:r>
+      <w:r>
+        <w:rPr>
+          <w:color w:val="808080"/>
+        </w:rPr>
+        <w:br/>
+        <w:t xml:space="preserve">        // actual minimum window substring if one was discovered within s.</w:t>
+      </w:r>
+      <w:r>
+        <w:rPr>
+          <w:color w:val="808080"/>
+        </w:rPr>
+        <w:br/>
+        <w:t xml:space="preserve">        </w:t>
+      </w:r>
+      <w:r>
+        <w:rPr>
+          <w:color w:val="CC7832"/>
+        </w:rPr>
+        <w:t xml:space="preserve">return </w:t>
+      </w:r>
+      <w:proofErr w:type="spellStart"/>
+      <w:r>
+        <w:t>minLen</w:t>
+      </w:r>
+      <w:proofErr w:type="spellEnd"/>
+      <w:r>
+        <w:t xml:space="preserve"> == </w:t>
+      </w:r>
+      <w:proofErr w:type="spellStart"/>
+      <w:r>
+        <w:t>Integer.</w:t>
+      </w:r>
+      <w:r>
+        <w:rPr>
+          <w:i/>
+          <w:iCs/>
+          <w:color w:val="9876AA"/>
+        </w:rPr>
+        <w:t>MAX_VALUE</w:t>
+      </w:r>
+      <w:proofErr w:type="spellEnd"/>
+      <w:r>
+        <w:rPr>
+          <w:i/>
+          <w:iCs/>
+          <w:color w:val="9876AA"/>
+        </w:rPr>
+        <w:t xml:space="preserve"> </w:t>
+      </w:r>
+      <w:r>
+        <w:t xml:space="preserve">? </w:t>
+      </w:r>
+      <w:r>
+        <w:rPr>
+          <w:color w:val="6A8759"/>
+        </w:rPr>
+        <w:t xml:space="preserve">"" </w:t>
+      </w:r>
+      <w:r>
+        <w:t xml:space="preserve">: </w:t>
+      </w:r>
+      <w:proofErr w:type="spellStart"/>
+      <w:r>
+        <w:t>s.substring</w:t>
+      </w:r>
+      <w:proofErr w:type="spellEnd"/>
+      <w:r>
+        <w:t>(</w:t>
+      </w:r>
+      <w:proofErr w:type="spellStart"/>
+      <w:r>
+        <w:t>minStart</w:t>
+      </w:r>
+      <w:proofErr w:type="spellEnd"/>
+      <w:r>
+        <w:rPr>
+          <w:color w:val="CC7832"/>
+        </w:rPr>
+        <w:t xml:space="preserve">, </w:t>
+      </w:r>
+      <w:proofErr w:type="spellStart"/>
+      <w:r>
+        <w:t>minStart</w:t>
+      </w:r>
+      <w:proofErr w:type="spellEnd"/>
+      <w:r>
+        <w:t xml:space="preserve"> + </w:t>
+      </w:r>
+      <w:proofErr w:type="spellStart"/>
+      <w:r>
+        <w:t>minLen</w:t>
+      </w:r>
+      <w:proofErr w:type="spellEnd"/>
+      <w:r>
+        <w:t>)</w:t>
+      </w:r>
+      <w:r>
+        <w:rPr>
+          <w:color w:val="CC7832"/>
+        </w:rPr>
+        <w:t>;</w:t>
+      </w:r>
+      <w:r>
+        <w:rPr>
+          <w:color w:val="CC7832"/>
+        </w:rPr>
+        <w:br/>
+        <w:t xml:space="preserve">    </w:t>
+      </w:r>
+      <w:r>
+        <w:t>}</w:t>
+      </w:r>
+      <w:r>
+        <w:br/>
+        <w:t>}</w:t>
+      </w:r>
+      <w:r>
+        <w:br/>
+      </w:r>
+      <w:r>
+        <w:br/>
+      </w:r>
+      <w:r>
+        <w:rPr>
+          <w:color w:val="808080"/>
+        </w:rPr>
+        <w:t>//        **Key Techniques:**</w:t>
+      </w:r>
+      <w:r>
+        <w:rPr>
+          <w:color w:val="808080"/>
+        </w:rPr>
+        <w:br/>
+        <w:t>//        - **Two Pointers:** The algorithm uses two pointers, `start` and `end`, to efficiently slide through `s` and</w:t>
+      </w:r>
+      <w:r>
+        <w:rPr>
+          <w:color w:val="808080"/>
+        </w:rPr>
+        <w:br/>
+        <w:t>//        maintain a window that potentially contains all characters of `t`.</w:t>
+      </w:r>
+      <w:r>
+        <w:rPr>
+          <w:color w:val="808080"/>
+        </w:rPr>
+        <w:br/>
+        <w:t>//        - **Character Frequency Map:** A frequency map `</w:t>
+      </w:r>
+      <w:proofErr w:type="spellStart"/>
+      <w:r>
+        <w:rPr>
+          <w:color w:val="808080"/>
+        </w:rPr>
+        <w:t>map</w:t>
+      </w:r>
+      <w:proofErr w:type="spellEnd"/>
+      <w:r>
+        <w:rPr>
+          <w:color w:val="808080"/>
+        </w:rPr>
+        <w:t>` is used to track the remaining count of each character</w:t>
+      </w:r>
+      <w:r>
+        <w:rPr>
+          <w:color w:val="808080"/>
+        </w:rPr>
+        <w:br/>
+        <w:t>//        from `t` needed within the window.</w:t>
+      </w:r>
+      <w:r>
+        <w:rPr>
+          <w:color w:val="808080"/>
+        </w:rPr>
+        <w:br/>
+        <w:t>//</w:t>
+      </w:r>
+      <w:r>
+        <w:rPr>
+          <w:color w:val="808080"/>
+        </w:rPr>
+        <w:br/>
+        <w:t>//        **Algorithm:**</w:t>
+      </w:r>
+      <w:r>
+        <w:rPr>
+          <w:color w:val="808080"/>
+        </w:rPr>
+        <w:br/>
+        <w:t>//        1. **Initialization:**</w:t>
+      </w:r>
+      <w:r>
+        <w:rPr>
+          <w:color w:val="808080"/>
+        </w:rPr>
+        <w:br/>
+        <w:t>//        - Create the frequency map `</w:t>
+      </w:r>
+      <w:proofErr w:type="spellStart"/>
+      <w:r>
+        <w:rPr>
+          <w:color w:val="808080"/>
+        </w:rPr>
+        <w:t>map</w:t>
+      </w:r>
+      <w:proofErr w:type="spellEnd"/>
+      <w:r>
+        <w:rPr>
+          <w:color w:val="808080"/>
+        </w:rPr>
+        <w:t>` based on characters in `t`.</w:t>
+      </w:r>
+      <w:r>
+        <w:rPr>
+          <w:color w:val="808080"/>
+        </w:rPr>
+        <w:br/>
+        <w:t>//        - Initialize `start`, `end`, `</w:t>
+      </w:r>
+      <w:proofErr w:type="spellStart"/>
+      <w:r>
+        <w:rPr>
+          <w:color w:val="808080"/>
+        </w:rPr>
+        <w:t>minStart</w:t>
+      </w:r>
+      <w:proofErr w:type="spellEnd"/>
+      <w:r>
+        <w:rPr>
+          <w:color w:val="808080"/>
+        </w:rPr>
+        <w:t>`, `</w:t>
+      </w:r>
+      <w:proofErr w:type="spellStart"/>
+      <w:r>
+        <w:rPr>
+          <w:color w:val="808080"/>
+        </w:rPr>
+        <w:t>minLen</w:t>
+      </w:r>
+      <w:proofErr w:type="spellEnd"/>
+      <w:r>
+        <w:rPr>
+          <w:color w:val="808080"/>
+        </w:rPr>
+        <w:t>`, and `counter` variables.</w:t>
+      </w:r>
+      <w:r>
+        <w:rPr>
+          <w:color w:val="808080"/>
+        </w:rPr>
+        <w:br/>
+        <w:t>//</w:t>
+      </w:r>
+      <w:r>
+        <w:rPr>
+          <w:color w:val="808080"/>
+        </w:rPr>
+        <w:br/>
+        <w:t>//        2. **Expanding Window:**</w:t>
+      </w:r>
+      <w:r>
+        <w:rPr>
+          <w:color w:val="808080"/>
+        </w:rPr>
+        <w:br/>
+        <w:t>//        - Move `end` to expand the window.</w:t>
+      </w:r>
+      <w:r>
+        <w:rPr>
+          <w:color w:val="808080"/>
+        </w:rPr>
+        <w:br/>
+        <w:t>//        - Decrement `map[c1]` (where `c1` is the character at `end`) and `counter` if `c1` is in `t`.</w:t>
+      </w:r>
+      <w:r>
+        <w:rPr>
+          <w:color w:val="808080"/>
+        </w:rPr>
+        <w:br/>
+        <w:t>//</w:t>
+      </w:r>
+      <w:r>
+        <w:rPr>
+          <w:color w:val="808080"/>
+        </w:rPr>
+        <w:br/>
+        <w:t>//        3. **Shrinking Window:**</w:t>
+      </w:r>
+      <w:r>
+        <w:rPr>
+          <w:color w:val="808080"/>
+        </w:rPr>
+        <w:br/>
+        <w:t>//        - If `counter` is 0 (all characters of `t` are in the window):</w:t>
+      </w:r>
+      <w:r>
+        <w:rPr>
+          <w:color w:val="808080"/>
+        </w:rPr>
+        <w:br/>
+        <w:t>//        - Check if the current window is smaller than the minimum found so far. If so, update `</w:t>
+      </w:r>
+      <w:proofErr w:type="spellStart"/>
+      <w:r>
+        <w:rPr>
+          <w:color w:val="808080"/>
+        </w:rPr>
+        <w:t>minStart</w:t>
+      </w:r>
+      <w:proofErr w:type="spellEnd"/>
+      <w:r>
+        <w:rPr>
+          <w:color w:val="808080"/>
+        </w:rPr>
+        <w:t>` and `</w:t>
+      </w:r>
+      <w:proofErr w:type="spellStart"/>
+      <w:r>
+        <w:rPr>
+          <w:color w:val="808080"/>
+        </w:rPr>
+        <w:t>minLen</w:t>
+      </w:r>
+      <w:proofErr w:type="spellEnd"/>
+      <w:r>
+        <w:rPr>
+          <w:color w:val="808080"/>
+        </w:rPr>
+        <w:t>`.</w:t>
+      </w:r>
+      <w:r>
+        <w:rPr>
+          <w:color w:val="808080"/>
+        </w:rPr>
+        <w:br/>
+        <w:t>//        - Move `start` forward to shrink the window.</w:t>
+      </w:r>
+      <w:r>
+        <w:rPr>
+          <w:color w:val="808080"/>
+        </w:rPr>
+        <w:br/>
+        <w:t>//        - Increment `map[c2]` (where `c2` is the character at `start`) and `counter` if `c2` is in `t`.</w:t>
+      </w:r>
+      <w:r>
+        <w:rPr>
+          <w:color w:val="808080"/>
+        </w:rPr>
+        <w:br/>
+        <w:t>//</w:t>
+      </w:r>
+      <w:r>
+        <w:rPr>
+          <w:color w:val="808080"/>
+        </w:rPr>
+        <w:br/>
+        <w:t>//        4. **Return the Result:**</w:t>
+      </w:r>
+      <w:r>
+        <w:rPr>
+          <w:color w:val="808080"/>
+        </w:rPr>
+        <w:br/>
+        <w:t>//        - Return either an empty string (no window found) or the substring representing the minimum window.</w:t>
+      </w:r>
+    </w:p>
+    <w:p>
+      <w:pPr>
+        <w:pStyle w:val="NoSpacing"/>
+      </w:pPr>
+    </w:p>
+    <w:p>
+      <w:pPr>
+        <w:pStyle w:val="NoSpacing"/>
+      </w:pPr>
     </w:p>
     <w:p>
       <w:pPr>

</xml_diff>